<commit_message>
Melhoria do escopo do projeto
</commit_message>
<xml_diff>
--- a/docs/escopo/escopo-vrs1.0.docx
+++ b/docs/escopo/escopo-vrs1.0.docx
@@ -6,8 +6,6 @@
       <w:pPr>
         <w:pStyle w:val="Ttulo"/>
       </w:pPr>
-      <w:bookmarkStart w:id="0" w:name="_GoBack"/>
-      <w:bookmarkEnd w:id="0"/>
       <w:r>
         <w:t>P</w:t>
       </w:r>
@@ -51,6 +49,7 @@
           <w:calendar w:val="gregorian"/>
         </w:date>
       </w:sdtPr>
+      <w:sdtEndPr/>
       <w:sdtContent>
         <w:p>
           <w:pPr>
@@ -88,7 +87,13 @@
       </w:r>
       <w:proofErr w:type="spellEnd"/>
       <w:r>
-        <w:t xml:space="preserve"> é um portal de notícias integrado com o objetivo de exibir o que há de mais importante no contexto econômico do Brasil e do mundo. Leitores leigos no assunto poderão aprender lendo as matérias que estarão disponíveis, com auxílio de um dicionário que explicará todos os termos técnicos, poderá também criar um perfil de investidor e descobrir qual investimento se adequa a sua personalidade. Para os usuários que já tem uma certa familiaridade, </w:t>
+        <w:t xml:space="preserve"> é um portal de notícias integrado com o objetivo de exibir o que há de mais importante no contexto econômico do Brasil e do mundo. Leitores leigos no assunto poderão aprender lendo as matérias que estarão disponíveis, com auxílio de um dicionário que explicará todos os termos técnicos, poderá também criar um perfil de investidor e descobrir qual investimento se adequa a sua personalidade. Para os usuários que já t</w:t>
+      </w:r>
+      <w:r>
+        <w:t>ê</w:t>
+      </w:r>
+      <w:r>
+        <w:t xml:space="preserve">m uma certa familiaridade, </w:t>
       </w:r>
       <w:proofErr w:type="spellStart"/>
       <w:r>
@@ -104,7 +109,19 @@
         <w:t xml:space="preserve">Dessa forma, o portal de notícias ajudará tantos os usuários que estão iniciando sua jornada </w:t>
       </w:r>
       <w:r>
-        <w:t xml:space="preserve">no aprendizado financeiro, dando a ele conhecimento de todos os termos técnicos. Para os mais experientes, o agregador entregará a experiência de simular seus investimentos. </w:t>
+        <w:t>no aprendizado financeiro, dando a ele conhecimento de todos os termos técnicos.</w:t>
+      </w:r>
+      <w:r>
+        <w:t xml:space="preserve"> Já</w:t>
+      </w:r>
+      <w:r>
+        <w:t xml:space="preserve"> </w:t>
+      </w:r>
+      <w:r>
+        <w:t>p</w:t>
+      </w:r>
+      <w:r>
+        <w:t xml:space="preserve">ara os mais experientes, o agregador entregará a experiência de simular seus investimentos. </w:t>
       </w:r>
     </w:p>
     <w:p>
@@ -359,13 +376,34 @@
         <w:t xml:space="preserve"> saber </w:t>
       </w:r>
       <w:r>
-        <w:t xml:space="preserve">quais pontos dar ênfase no desenvolvimento e </w:t>
-      </w:r>
-      <w:r>
-        <w:t>corrigir esses erros.</w:t>
-      </w:r>
-      <w:r>
-        <w:t xml:space="preserve"> Ajudar a criar </w:t>
+        <w:t xml:space="preserve">quais pontos dar ênfase no desenvolvimento </w:t>
+      </w:r>
+      <w:r>
+        <w:t>para tentar</w:t>
+      </w:r>
+      <w:r>
+        <w:t xml:space="preserve"> </w:t>
+      </w:r>
+      <w:r>
+        <w:t>corrigir esses erro</w:t>
+      </w:r>
+      <w:r>
+        <w:t>s,</w:t>
+      </w:r>
+      <w:r>
+        <w:t xml:space="preserve"> </w:t>
+      </w:r>
+      <w:r>
+        <w:t>a</w:t>
+      </w:r>
+      <w:r>
+        <w:t>juda</w:t>
+      </w:r>
+      <w:r>
+        <w:t>ndo</w:t>
+      </w:r>
+      <w:r>
+        <w:t xml:space="preserve"> a criar </w:t>
       </w:r>
       <w:r>
         <w:t xml:space="preserve">o hábito </w:t>
@@ -416,71 +454,197 @@
     </w:p>
     <w:p>
       <w:r>
+        <w:t xml:space="preserve">Usuários que desejam </w:t>
+      </w:r>
+      <w:r>
+        <w:t xml:space="preserve">aprimorar seus conhecimentos financeiros e ter a oportunidade de criar sua estabilidade financeira (visto que o site proporciona isso através de informações, notícias e simulações). </w:t>
+      </w:r>
+    </w:p>
+    <w:p>
+      <w:r>
+        <w:t>Ou apenas aqueles</w:t>
+      </w:r>
+      <w:r>
+        <w:t xml:space="preserve"> que buscam as notícias</w:t>
+      </w:r>
+      <w:r>
+        <w:t xml:space="preserve"> econômicas</w:t>
+      </w:r>
+      <w:r>
+        <w:t xml:space="preserve"> do dia</w:t>
+      </w:r>
+      <w:r>
+        <w:t>.</w:t>
+      </w:r>
+    </w:p>
+    <w:p>
+      <w:pPr>
+        <w:pStyle w:val="Ttulo2"/>
+      </w:pPr>
+      <w:r>
+        <w:t xml:space="preserve">Escopo do </w:t>
+      </w:r>
+      <w:r>
+        <w:t>Produto</w:t>
+      </w:r>
+    </w:p>
+    <w:p>
+      <w:r>
+        <w:t>O usuário poderá fazer login, tendo a opções de iniciar sua conta pelo Google, Facebook e se cadastrar pelo próprio site. O usuário pode traçar seu perfil econômico, pode</w:t>
+      </w:r>
+      <w:r>
+        <w:t>ndo</w:t>
+      </w:r>
+      <w:r>
+        <w:t xml:space="preserve"> alterar a qualquer momento.</w:t>
+      </w:r>
+    </w:p>
+    <w:p>
+      <w:r>
+        <w:t xml:space="preserve">Dicionário que </w:t>
+      </w:r>
+      <w:r>
+        <w:t>terá</w:t>
+      </w:r>
+      <w:r>
+        <w:t xml:space="preserve"> palavra</w:t>
+      </w:r>
+      <w:r>
+        <w:t>s</w:t>
+      </w:r>
+      <w:r>
+        <w:t xml:space="preserve"> técnicas dentro da economia.</w:t>
+      </w:r>
+    </w:p>
+    <w:p>
+      <w:r>
+        <w:t>Notícias sobre assuntos econômicos e negócios, separando a notícias do Brasil e do mundo.</w:t>
+      </w:r>
+      <w:r>
         <w:t xml:space="preserve"> </w:t>
       </w:r>
       <w:r>
-        <w:t xml:space="preserve">Usuários que desejam </w:t>
-      </w:r>
-      <w:r>
-        <w:t xml:space="preserve">aprimorar seus conhecimentos financeiros e ter a oportunidade de criar sua estabilidade financeira (visto que o site proporciona isso através de informações, notícias e simulações). </w:t>
-      </w:r>
-    </w:p>
-    <w:p>
-      <w:r>
-        <w:t>Ou apenas aqueles</w:t>
-      </w:r>
-      <w:r>
-        <w:t xml:space="preserve"> que buscam as notícias</w:t>
-      </w:r>
-      <w:r>
-        <w:t xml:space="preserve"> econômicas</w:t>
-      </w:r>
-      <w:r>
-        <w:t xml:space="preserve"> do dia</w:t>
+        <w:t>As notícias exibidas serão de acordo com certos critérios</w:t>
+      </w:r>
+      <w:r>
+        <w:t>: as fontes que estarão presentes ser</w:t>
+      </w:r>
+      <w:r>
+        <w:t>ão</w:t>
+      </w:r>
+      <w:r>
+        <w:t xml:space="preserve"> de acordo com os próprios desenvolvedores</w:t>
+      </w:r>
+      <w:r>
+        <w:t xml:space="preserve">, as notícias em destaque </w:t>
+      </w:r>
+      <w:r>
+        <w:t xml:space="preserve">dentre essas fontes será uma escolha que o algoritmo fará, ele terá como base palavras-chaves que terão mais pesos que outras e assim decidir o que mostrar. Os cliques também contarão, quanto mais clique uma página tiver, mais aquela notícia </w:t>
+      </w:r>
+      <w:r>
+        <w:t>terá chances de ser destaque.</w:t>
+      </w:r>
+    </w:p>
+    <w:p>
+      <w:r>
+        <w:t>Perfil de investidos, que dará a oportunidade de o usuário entender melhor sobre sua vida financeira.</w:t>
+      </w:r>
+    </w:p>
+    <w:p>
+      <w:r>
+        <w:t>Simulador, que coletará os índices de investimentos e proporcionará ao usuário simular investimentos.</w:t>
+      </w:r>
+    </w:p>
+    <w:p>
+      <w:r>
+        <w:t>Cotações, coletando as os preços das principais bolsas, atualizada a cada  minutos.</w:t>
+      </w:r>
+    </w:p>
+    <w:p>
+      <w:pPr>
+        <w:pStyle w:val="Ttulo2"/>
+      </w:pPr>
+      <w:r>
+        <w:t>Entregas</w:t>
+      </w:r>
+    </w:p>
+    <w:p>
+      <w:r>
+        <w:t xml:space="preserve">A principal </w:t>
+      </w:r>
+      <w:r>
+        <w:t>entrega é um site que possibilita o login d</w:t>
+      </w:r>
+      <w:r>
+        <w:t xml:space="preserve">os usuários, um portal de notícias agregador, </w:t>
+      </w:r>
+      <w:r>
+        <w:t xml:space="preserve">um simulador de investimentos, </w:t>
+      </w:r>
+      <w:r>
+        <w:t>um dicionário que possibilitará o usuário compreender termos técnicos</w:t>
+      </w:r>
+      <w:r>
+        <w:t>, exibição de cotações</w:t>
+      </w:r>
+      <w:r>
+        <w:t xml:space="preserve"> e bolsas de valor</w:t>
       </w:r>
       <w:r>
         <w:t>.</w:t>
       </w:r>
     </w:p>
     <w:p>
+      <w:r>
+        <w:lastRenderedPageBreak/>
+        <w:t>Declaração de escopo do projeto, modelo de entidade relacionamento do banco de dados</w:t>
+      </w:r>
+      <w:r>
+        <w:t>,</w:t>
+      </w:r>
+      <w:r>
+        <w:t xml:space="preserve"> declaração escrita de uma página sobre o escopo do projeto</w:t>
+      </w:r>
+      <w:r>
+        <w:t xml:space="preserve">, </w:t>
+      </w:r>
+      <w:r>
+        <w:t>scripts geradores</w:t>
+      </w:r>
+      <w:r>
+        <w:t xml:space="preserve"> do banco de dados, código fonte do sistema</w:t>
+      </w:r>
+      <w:r>
+        <w:t>.</w:t>
+      </w:r>
+    </w:p>
+    <w:p>
       <w:pPr>
         <w:pStyle w:val="Ttulo2"/>
       </w:pPr>
       <w:r>
-        <w:t xml:space="preserve">Escopo do </w:t>
-      </w:r>
-      <w:r>
-        <w:t>Produto</w:t>
-      </w:r>
-    </w:p>
-    <w:p>
-      <w:r>
-        <w:t>O usuário poderá fazer login, tendo a opções de iniciar sua conta pelo Google, Facebook e se cadastrar pelo próprio site. O usuário pode traçar seu perfil econômico, podem alterar a qualquer momento.</w:t>
-      </w:r>
-    </w:p>
-    <w:p>
-      <w:r>
-        <w:t>Dicionário que marcará palavra técnicas dentro da economia.</w:t>
-      </w:r>
-    </w:p>
-    <w:p>
-      <w:r>
-        <w:t>Notícias sobre assuntos econômicos e negócios, separando a notícias do Brasil e do mundo.</w:t>
-      </w:r>
-    </w:p>
-    <w:p>
-      <w:r>
-        <w:t>Perfil de investidos, que dará a oportunidade de o usuário entender melhor sobre sua vida financeira.</w:t>
-      </w:r>
-    </w:p>
-    <w:p>
-      <w:r>
-        <w:t>Simulador, que coletará os índices de investimentos e proporcionará ao usuário simular investimentos.</w:t>
-      </w:r>
-    </w:p>
-    <w:p>
-      <w:r>
-        <w:t>Cotações, coletando as os preços das principais bolsas, atualizada a cada  minutos.</w:t>
+        <w:t>Restrições</w:t>
+      </w:r>
+    </w:p>
+    <w:p>
+      <w:r>
+        <w:t xml:space="preserve">É obrigatório que o </w:t>
+      </w:r>
+      <w:proofErr w:type="spellStart"/>
+      <w:r>
+        <w:t>backend</w:t>
+      </w:r>
+      <w:proofErr w:type="spellEnd"/>
+      <w:r>
+        <w:t xml:space="preserve"> seja em Java e o armazenamento de dados seja em </w:t>
+      </w:r>
+      <w:proofErr w:type="spellStart"/>
+      <w:r>
+        <w:t>postgresql</w:t>
+      </w:r>
+      <w:proofErr w:type="spellEnd"/>
+      <w:r>
+        <w:t>. O prazo está por volta de 10 messes.</w:t>
       </w:r>
     </w:p>
     <w:p>
@@ -488,88 +652,68 @@
         <w:pStyle w:val="Ttulo2"/>
       </w:pPr>
       <w:r>
-        <w:t>Entregas</w:t>
-      </w:r>
-    </w:p>
-    <w:p>
-      <w:r>
-        <w:t xml:space="preserve">A principal </w:t>
-      </w:r>
-      <w:r>
-        <w:t>entrega é um site que possibilita o login d</w:t>
-      </w:r>
-      <w:r>
-        <w:t xml:space="preserve">os usuários, um portal de notícias agregador, </w:t>
-      </w:r>
-      <w:r>
-        <w:t xml:space="preserve">um simulador de investimentos, </w:t>
-      </w:r>
-      <w:r>
-        <w:t>um dicionário que possibilitará o usuário compreender termos técnicos</w:t>
-      </w:r>
-      <w:r>
-        <w:t>, exibição de cotações</w:t>
-      </w:r>
-      <w:r>
-        <w:t xml:space="preserve"> e bolsas de valor</w:t>
-      </w:r>
+        <w:t>Dependê</w:t>
+      </w:r>
+      <w:r>
+        <w:t>ncias</w:t>
+      </w:r>
+    </w:p>
+    <w:p>
+      <w:proofErr w:type="spellStart"/>
+      <w:r>
+        <w:t>EconoMundi</w:t>
+      </w:r>
+      <w:proofErr w:type="spellEnd"/>
+      <w:r>
+        <w:t xml:space="preserve"> é um site dependente de terceiros, necessita consumir as APIs que esses disponibilizam para exibir notícias, cotações e ações da bolsa de valores. Também é dependente de dados fornecidos pelo Facebook e</w:t>
+      </w:r>
+      <w:r>
+        <w:t xml:space="preserve"> </w:t>
+      </w:r>
+      <w:r>
+        <w:t>Google, visto que o usuário poderá fazer o login a partir de um desses sites.</w:t>
+      </w:r>
+    </w:p>
+    <w:p>
+      <w:pPr>
+        <w:pStyle w:val="Ttulo2"/>
+      </w:pPr>
+      <w:r>
+        <w:t>Premissas</w:t>
+      </w:r>
+    </w:p>
+    <w:p>
+      <w:r>
+        <w:t xml:space="preserve">Para o desenvolvimento do projeto, partimos do pressuposto que as APIs que serão consumidas darão suporte a linguagem escolhida, estarão disponíveis e em bom funcionamento. Tendo a garantia que as notícias são fieis, sem </w:t>
+      </w:r>
+      <w:proofErr w:type="spellStart"/>
+      <w:r>
+        <w:t>fakenews</w:t>
+      </w:r>
+      <w:proofErr w:type="spellEnd"/>
       <w:r>
         <w:t>.</w:t>
       </w:r>
     </w:p>
     <w:p>
-      <w:r>
-        <w:t>Declaração de escopo do projeto, modelo de entidade relacionamento do banco de dados</w:t>
-      </w:r>
-      <w:r>
-        <w:t>,</w:t>
-      </w:r>
-      <w:r>
-        <w:t xml:space="preserve"> declaração escrita de uma página sobre o escopo do projeto</w:t>
-      </w:r>
-      <w:r>
-        <w:t xml:space="preserve">, </w:t>
-      </w:r>
-      <w:proofErr w:type="gramStart"/>
-      <w:r>
-        <w:t>scripts gerador</w:t>
-      </w:r>
-      <w:proofErr w:type="gramEnd"/>
-      <w:r>
-        <w:t xml:space="preserve"> do banco de dados, código fonte do sistema</w:t>
-      </w:r>
-      <w:r>
-        <w:t>.</w:t>
-      </w:r>
-    </w:p>
-    <w:p>
       <w:pPr>
         <w:pStyle w:val="Ttulo2"/>
       </w:pPr>
       <w:r>
-        <w:lastRenderedPageBreak/>
-        <w:t>Restrições</w:t>
-      </w:r>
-    </w:p>
-    <w:p>
-      <w:r>
-        <w:t xml:space="preserve">É obrigatório que o </w:t>
-      </w:r>
+        <w:t xml:space="preserve">Não </w:t>
+      </w:r>
+      <w:r>
+        <w:t>escopo</w:t>
+      </w:r>
+    </w:p>
+    <w:p>
       <w:proofErr w:type="spellStart"/>
       <w:r>
-        <w:t>backend</w:t>
+        <w:t>EconoMundi</w:t>
       </w:r>
       <w:proofErr w:type="spellEnd"/>
       <w:r>
-        <w:t xml:space="preserve"> seja em Java e o armazenamento de dados seja em </w:t>
-      </w:r>
-      <w:proofErr w:type="spellStart"/>
-      <w:r>
-        <w:t>postgresql</w:t>
-      </w:r>
-      <w:proofErr w:type="spellEnd"/>
-      <w:r>
-        <w:t>. O prazo está por volta de 10 messes.</w:t>
+        <w:t xml:space="preserve"> não fará investimentos, apenas simulações, não postará notícias de autoria própria, consumir-se-á.</w:t>
       </w:r>
     </w:p>
     <w:p>
@@ -577,90 +721,18 @@
         <w:pStyle w:val="Ttulo2"/>
       </w:pPr>
       <w:r>
-        <w:t>Dependê</w:t>
-      </w:r>
-      <w:r>
-        <w:t>ncias</w:t>
-      </w:r>
-    </w:p>
-    <w:p>
-      <w:proofErr w:type="spellStart"/>
-      <w:r>
-        <w:t>EconoMundi</w:t>
-      </w:r>
-      <w:proofErr w:type="spellEnd"/>
-      <w:r>
-        <w:t xml:space="preserve"> é um site dependente de terceiros, necessita consumir as APIs que esses disponibilizam para exibir notícias, cotações e ações da bolsa de valores. Também é dependente de dados fornecidos pelo Facebook e</w:t>
-      </w:r>
-      <w:r>
-        <w:t xml:space="preserve"> </w:t>
-      </w:r>
-      <w:r>
-        <w:t>Google, visto que o usuário poderá fazer o login a partir de um desses sites.</w:t>
-      </w:r>
-    </w:p>
-    <w:p>
-      <w:r>
-        <w:t>O dicionário só poderá funcionar se tivermos uma formar de acessar o conteúdo da notícia.</w:t>
-      </w:r>
-    </w:p>
-    <w:p>
-      <w:pPr>
-        <w:pStyle w:val="Ttulo2"/>
-      </w:pPr>
-      <w:r>
-        <w:t>Premissas</w:t>
-      </w:r>
-    </w:p>
-    <w:p>
-      <w:r>
-        <w:t xml:space="preserve">Para o desenvolvimento do projeto, partimos do pressuposto que as APIs que serão consumidas darão suporte a linguagem escolhida, estarão disponíveis e em bom funcionamento. Tendo a garantia que as notícias são fieis, sem </w:t>
-      </w:r>
-      <w:proofErr w:type="spellStart"/>
-      <w:r>
-        <w:t>fakenews</w:t>
-      </w:r>
-      <w:proofErr w:type="spellEnd"/>
-      <w:r>
-        <w:t>.</w:t>
-      </w:r>
-    </w:p>
-    <w:p>
-      <w:pPr>
-        <w:pStyle w:val="Ttulo2"/>
-      </w:pPr>
-      <w:r>
-        <w:t xml:space="preserve">Não </w:t>
-      </w:r>
-      <w:r>
-        <w:t>escopo</w:t>
-      </w:r>
-    </w:p>
-    <w:p>
-      <w:proofErr w:type="spellStart"/>
-      <w:r>
-        <w:t>EconoMundi</w:t>
-      </w:r>
-      <w:proofErr w:type="spellEnd"/>
-      <w:r>
-        <w:t xml:space="preserve"> não fará investimentos, apenas simulações, não postará notícias de autoria própria, consumir-se-á.</w:t>
-      </w:r>
-    </w:p>
-    <w:p>
-      <w:pPr>
-        <w:pStyle w:val="Ttulo2"/>
-      </w:pPr>
-      <w:r>
         <w:t>Considerações Finais</w:t>
       </w:r>
     </w:p>
     <w:p>
       <w:r>
-        <w:t xml:space="preserve">Ainda existem pendências a serem definidas: qual notícias deixaremos em destaque? Como saber que essa é a principal? </w:t>
-      </w:r>
-      <w:r>
         <w:t>Elaborar melhor o perfil de investidor, o simulador.</w:t>
       </w:r>
+      <w:r>
+        <w:t xml:space="preserve"> Isto é, definir quais perguntas devem estar presentes.</w:t>
+      </w:r>
+      <w:bookmarkStart w:id="0" w:name="_GoBack"/>
+      <w:bookmarkEnd w:id="0"/>
     </w:p>
     <w:p>
       <w:pPr>
@@ -2298,7 +2370,7 @@
     <w:charset w:val="00"/>
     <w:family w:val="swiss"/>
     <w:pitch w:val="variable"/>
-    <w:sig w:usb0="E0002EFF" w:usb1="C000247B" w:usb2="00000009" w:usb3="00000000" w:csb0="000001FF" w:csb1="00000000"/>
+    <w:sig w:usb0="E0002AFF" w:usb1="C000247B" w:usb2="00000009" w:usb3="00000000" w:csb0="000001FF" w:csb1="00000000"/>
   </w:font>
   <w:font w:name="Calibri Light">
     <w:panose1 w:val="020F0302020204030204"/>
@@ -3096,19 +3168,6 @@
 <b:Sources xmlns:b="http://schemas.openxmlformats.org/officeDocument/2006/bibliography" SelectedStyle="\apasixtheditionofficeonline.xsl" StyleName="APA" Version="6"/>
 </file>
 
-<file path=customXml/item3.xml><?xml version="1.0" encoding="utf-8"?>
-<?mso-contentType ?>
-<FormTemplates xmlns="http://schemas.microsoft.com/sharepoint/v3/contenttype/forms">
-  <Display>DocumentLibraryForm</Display>
-  <Edit>AssetEditForm</Edit>
-  <New>DocumentLibraryForm</New>
-</FormTemplates>
-</file>
-
-<file path=customXml/item4.xml><?xml version="1.0" encoding="utf-8"?>
-<b:Sources xmlns:b="http://schemas.openxmlformats.org/officeDocument/2006/bibliography" SelectedStyle="\apasixtheditionofficeonline.xsl" StyleName="APA" Version="6"/>
-</file>
-
 <file path=customXml/itemProps1.xml><?xml version="1.0" encoding="utf-8"?>
 <ds:datastoreItem xmlns:ds="http://schemas.openxmlformats.org/officeDocument/2006/customXml" ds:itemID="{EE371770-17E6-4153-B66C-5ABDCB7E1816}">
   <ds:schemaRefs>
@@ -3118,23 +3177,7 @@
 </file>
 
 <file path=customXml/itemProps2.xml><?xml version="1.0" encoding="utf-8"?>
-<ds:datastoreItem xmlns:ds="http://schemas.openxmlformats.org/officeDocument/2006/customXml" ds:itemID="{7B707BB9-58BC-4B13-A68E-F7D4DFD938F6}">
-  <ds:schemaRefs>
-    <ds:schemaRef ds:uri="http://schemas.openxmlformats.org/officeDocument/2006/bibliography"/>
-  </ds:schemaRefs>
-</ds:datastoreItem>
-</file>
-
-<file path=customXml/itemProps3.xml><?xml version="1.0" encoding="utf-8"?>
-<ds:datastoreItem xmlns:ds="http://schemas.openxmlformats.org/officeDocument/2006/customXml" ds:itemID="{EE371770-17E6-4153-B66C-5ABDCB7E1816}">
-  <ds:schemaRefs>
-    <ds:schemaRef ds:uri="http://schemas.microsoft.com/sharepoint/v3/contenttype/forms"/>
-  </ds:schemaRefs>
-</ds:datastoreItem>
-</file>
-
-<file path=customXml/itemProps4.xml><?xml version="1.0" encoding="utf-8"?>
-<ds:datastoreItem xmlns:ds="http://schemas.openxmlformats.org/officeDocument/2006/customXml" ds:itemID="{1A09E1A3-D621-44E7-97E2-019918ECDEA1}">
+<ds:datastoreItem xmlns:ds="http://schemas.openxmlformats.org/officeDocument/2006/customXml" ds:itemID="{37F6146E-92DC-42B7-AE3C-3A9F4DDC6740}">
   <ds:schemaRefs>
     <ds:schemaRef ds:uri="http://schemas.openxmlformats.org/officeDocument/2006/bibliography"/>
   </ds:schemaRefs>

</xml_diff>

<commit_message>
Pequenas correções no documento
</commit_message>
<xml_diff>
--- a/docs/escopo/escopo-vrs1.0.docx
+++ b/docs/escopo/escopo-vrs1.0.docx
@@ -490,7 +490,12 @@
     </w:p>
     <w:p>
       <w:r>
-        <w:t>O usuário poderá fazer login, tendo a opções de iniciar sua conta pelo Google, Facebook e se cadastrar pelo próprio site. O usuário pode traçar seu perfil econômico, pode</w:t>
+        <w:t>O usuário poderá fazer login, tendo a opções de iniciar sua conta pelo Google, Facebook e se cadastrar pelo próprio site.</w:t>
+      </w:r>
+    </w:p>
+    <w:p>
+      <w:r>
+        <w:t>O usuário pode traçar seu perfil econômico, pode</w:t>
       </w:r>
       <w:r>
         <w:t>ndo</w:t>
@@ -547,7 +552,13 @@
     </w:p>
     <w:p>
       <w:r>
-        <w:t>Perfil de investidos, que dará a oportunidade de o usuário entender melhor sobre sua vida financeira.</w:t>
+        <w:t>Perfil de investido</w:t>
+      </w:r>
+      <w:r>
+        <w:t>r</w:t>
+      </w:r>
+      <w:r>
+        <w:t>, que dará a oportunidade de o usuário entender melhor sobre sua vida financeira.</w:t>
       </w:r>
     </w:p>
     <w:p>
@@ -557,182 +568,192 @@
     </w:p>
     <w:p>
       <w:r>
-        <w:t>Cotações, coletando as os preços das principais bolsas, atualizada a cada  minutos.</w:t>
-      </w:r>
-    </w:p>
-    <w:p>
-      <w:pPr>
-        <w:pStyle w:val="Ttulo2"/>
-      </w:pPr>
-      <w:r>
-        <w:t>Entregas</w:t>
-      </w:r>
-    </w:p>
-    <w:p>
-      <w:r>
-        <w:t xml:space="preserve">A principal </w:t>
-      </w:r>
-      <w:r>
-        <w:t>entrega é um site que possibilita o login d</w:t>
-      </w:r>
-      <w:r>
-        <w:t xml:space="preserve">os usuários, um portal de notícias agregador, </w:t>
-      </w:r>
-      <w:r>
-        <w:t xml:space="preserve">um simulador de investimentos, </w:t>
-      </w:r>
-      <w:r>
-        <w:t>um dicionário que possibilitará o usuário compreender termos técnicos</w:t>
-      </w:r>
-      <w:r>
-        <w:t>, exibição de cotações</w:t>
-      </w:r>
-      <w:r>
-        <w:t xml:space="preserve"> e bolsas de valor</w:t>
-      </w:r>
-      <w:r>
-        <w:t>.</w:t>
-      </w:r>
-    </w:p>
-    <w:p>
-      <w:r>
-        <w:lastRenderedPageBreak/>
-        <w:t>Declaração de escopo do projeto, modelo de entidade relacionamento do banco de dados</w:t>
-      </w:r>
-      <w:r>
-        <w:t>,</w:t>
-      </w:r>
-      <w:r>
-        <w:t xml:space="preserve"> declaração escrita de uma página sobre o escopo do projeto</w:t>
-      </w:r>
-      <w:r>
-        <w:t xml:space="preserve">, </w:t>
-      </w:r>
-      <w:r>
-        <w:t>scripts geradores</w:t>
-      </w:r>
-      <w:r>
-        <w:t xml:space="preserve"> do banco de dados, código fonte do sistema</w:t>
-      </w:r>
-      <w:r>
-        <w:t>.</w:t>
-      </w:r>
-    </w:p>
-    <w:p>
-      <w:pPr>
-        <w:pStyle w:val="Ttulo2"/>
-      </w:pPr>
-      <w:r>
-        <w:t>Restrições</w:t>
-      </w:r>
-    </w:p>
-    <w:p>
-      <w:r>
-        <w:t xml:space="preserve">É obrigatório que o </w:t>
-      </w:r>
-      <w:proofErr w:type="spellStart"/>
-      <w:r>
-        <w:t>backend</w:t>
-      </w:r>
-      <w:proofErr w:type="spellEnd"/>
-      <w:r>
-        <w:t xml:space="preserve"> seja em Java e o armazenamento de dados seja em </w:t>
-      </w:r>
-      <w:proofErr w:type="spellStart"/>
-      <w:r>
-        <w:t>postgresql</w:t>
-      </w:r>
-      <w:proofErr w:type="spellEnd"/>
-      <w:r>
-        <w:t>. O prazo está por volta de 10 messes.</w:t>
-      </w:r>
-    </w:p>
-    <w:p>
-      <w:pPr>
-        <w:pStyle w:val="Ttulo2"/>
-      </w:pPr>
-      <w:r>
-        <w:t>Dependê</w:t>
-      </w:r>
-      <w:r>
-        <w:t>ncias</w:t>
-      </w:r>
-    </w:p>
-    <w:p>
-      <w:proofErr w:type="spellStart"/>
-      <w:r>
-        <w:t>EconoMundi</w:t>
-      </w:r>
-      <w:proofErr w:type="spellEnd"/>
-      <w:r>
-        <w:t xml:space="preserve"> é um site dependente de terceiros, necessita consumir as APIs que esses disponibilizam para exibir notícias, cotações e ações da bolsa de valores. Também é dependente de dados fornecidos pelo Facebook e</w:t>
-      </w:r>
-      <w:r>
-        <w:t xml:space="preserve"> </w:t>
-      </w:r>
-      <w:r>
-        <w:t>Google, visto que o usuário poderá fazer o login a partir de um desses sites.</w:t>
-      </w:r>
-    </w:p>
-    <w:p>
-      <w:pPr>
-        <w:pStyle w:val="Ttulo2"/>
-      </w:pPr>
-      <w:r>
-        <w:t>Premissas</w:t>
-      </w:r>
-    </w:p>
-    <w:p>
-      <w:r>
-        <w:t xml:space="preserve">Para o desenvolvimento do projeto, partimos do pressuposto que as APIs que serão consumidas darão suporte a linguagem escolhida, estarão disponíveis e em bom funcionamento. Tendo a garantia que as notícias são fieis, sem </w:t>
-      </w:r>
-      <w:proofErr w:type="spellStart"/>
-      <w:r>
-        <w:t>fakenews</w:t>
-      </w:r>
-      <w:proofErr w:type="spellEnd"/>
-      <w:r>
-        <w:t>.</w:t>
-      </w:r>
-    </w:p>
-    <w:p>
-      <w:pPr>
-        <w:pStyle w:val="Ttulo2"/>
-      </w:pPr>
-      <w:r>
-        <w:t xml:space="preserve">Não </w:t>
-      </w:r>
-      <w:r>
-        <w:t>escopo</w:t>
-      </w:r>
-    </w:p>
-    <w:p>
-      <w:proofErr w:type="spellStart"/>
-      <w:r>
-        <w:t>EconoMundi</w:t>
-      </w:r>
-      <w:proofErr w:type="spellEnd"/>
-      <w:r>
-        <w:t xml:space="preserve"> não fará investimentos, apenas simulações, não postará notícias de autoria própria, consumir-se-á.</w:t>
-      </w:r>
-    </w:p>
-    <w:p>
-      <w:pPr>
-        <w:pStyle w:val="Ttulo2"/>
-      </w:pPr>
-      <w:r>
-        <w:t>Considerações Finais</w:t>
-      </w:r>
-    </w:p>
-    <w:p>
-      <w:r>
-        <w:t>Elaborar melhor o perfil de investidor, o simulador.</w:t>
-      </w:r>
-      <w:r>
-        <w:t xml:space="preserve"> Isto é, definir quais perguntas devem estar presentes.</w:t>
+        <w:t xml:space="preserve">Cotações, coletando as os preços das principais bolsas, atualizada a cada </w:t>
+      </w:r>
+      <w:r>
+        <w:t>5</w:t>
       </w:r>
       <w:bookmarkStart w:id="0" w:name="_GoBack"/>
       <w:bookmarkEnd w:id="0"/>
+      <w:r>
+        <w:t xml:space="preserve"> minutos.</w:t>
+      </w:r>
+    </w:p>
+    <w:p>
+      <w:pPr>
+        <w:pStyle w:val="Ttulo2"/>
+      </w:pPr>
+      <w:r>
+        <w:lastRenderedPageBreak/>
+        <w:t>Entregas</w:t>
+      </w:r>
+    </w:p>
+    <w:p>
+      <w:r>
+        <w:t xml:space="preserve">A principal </w:t>
+      </w:r>
+      <w:r>
+        <w:t>entrega é um site que possibilita o login d</w:t>
+      </w:r>
+      <w:r>
+        <w:t xml:space="preserve">os usuários, um portal de notícias agregador, </w:t>
+      </w:r>
+      <w:r>
+        <w:t xml:space="preserve">um simulador de investimentos, </w:t>
+      </w:r>
+      <w:r>
+        <w:t>um dicionário que possibilitará o usuário compreender termos técnicos</w:t>
+      </w:r>
+      <w:r>
+        <w:t>, exibição de cotações</w:t>
+      </w:r>
+      <w:r>
+        <w:t xml:space="preserve"> e bolsas de valor</w:t>
+      </w:r>
+      <w:r>
+        <w:t>.</w:t>
+      </w:r>
+    </w:p>
+    <w:p>
+      <w:r>
+        <w:t>Declaração de escopo do projeto, modelo de entidade relacionamento do banco de dados</w:t>
+      </w:r>
+      <w:r>
+        <w:t>,</w:t>
+      </w:r>
+      <w:r>
+        <w:t xml:space="preserve"> declaração escrita de uma página sobre o escopo do projeto</w:t>
+      </w:r>
+      <w:r>
+        <w:t xml:space="preserve">, </w:t>
+      </w:r>
+      <w:r>
+        <w:t>scripts geradores</w:t>
+      </w:r>
+      <w:r>
+        <w:t xml:space="preserve"> do banco de dados, código fonte do sistema</w:t>
+      </w:r>
+      <w:r>
+        <w:t>.</w:t>
+      </w:r>
+    </w:p>
+    <w:p>
+      <w:pPr>
+        <w:pStyle w:val="Ttulo2"/>
+      </w:pPr>
+      <w:r>
+        <w:t>Restrições</w:t>
+      </w:r>
+    </w:p>
+    <w:p>
+      <w:r>
+        <w:t xml:space="preserve">É obrigatório que o </w:t>
+      </w:r>
+      <w:proofErr w:type="spellStart"/>
+      <w:r>
+        <w:t>backend</w:t>
+      </w:r>
+      <w:proofErr w:type="spellEnd"/>
+      <w:r>
+        <w:t xml:space="preserve"> seja em Java e o armazenamento de dados seja em </w:t>
+      </w:r>
+      <w:r>
+        <w:t>P</w:t>
+      </w:r>
+      <w:r>
+        <w:t>ostgre</w:t>
+      </w:r>
+      <w:r>
+        <w:t>SQL</w:t>
+      </w:r>
+      <w:r>
+        <w:t>. O prazo está por volta de 10 meses.</w:t>
+      </w:r>
+    </w:p>
+    <w:p>
+      <w:pPr>
+        <w:pStyle w:val="Ttulo2"/>
+      </w:pPr>
+      <w:r>
+        <w:t>Dependê</w:t>
+      </w:r>
+      <w:r>
+        <w:t>ncias</w:t>
+      </w:r>
+    </w:p>
+    <w:p>
+      <w:proofErr w:type="spellStart"/>
+      <w:r>
+        <w:t>EconoMundi</w:t>
+      </w:r>
+      <w:proofErr w:type="spellEnd"/>
+      <w:r>
+        <w:t xml:space="preserve"> é um site dependente de terceiros, necessita consumir as APIs que esses disponibilizam para exibir notícias, cotações e ações da bolsa de valores. Também é dependente de dados fornecidos pelo Facebook e</w:t>
+      </w:r>
+      <w:r>
+        <w:t xml:space="preserve"> </w:t>
+      </w:r>
+      <w:r>
+        <w:t>Google, visto que o usuário poderá fazer o login a partir de um desses sites.</w:t>
+      </w:r>
+    </w:p>
+    <w:p>
+      <w:pPr>
+        <w:pStyle w:val="Ttulo2"/>
+      </w:pPr>
+      <w:r>
+        <w:t>Premissas</w:t>
+      </w:r>
+    </w:p>
+    <w:p>
+      <w:r>
+        <w:t xml:space="preserve">Para o desenvolvimento do projeto, partimos do pressuposto que as APIs que serão consumidas darão suporte a linguagem escolhida, estarão disponíveis e em bom funcionamento. Tendo a garantia que as notícias são fieis, sem </w:t>
+      </w:r>
+      <w:proofErr w:type="spellStart"/>
+      <w:r>
+        <w:t>fakenews</w:t>
+      </w:r>
+      <w:proofErr w:type="spellEnd"/>
+      <w:r>
+        <w:t>.</w:t>
+      </w:r>
+    </w:p>
+    <w:p>
+      <w:pPr>
+        <w:pStyle w:val="Ttulo2"/>
+      </w:pPr>
+      <w:r>
+        <w:t xml:space="preserve">Não </w:t>
+      </w:r>
+      <w:r>
+        <w:t>escopo</w:t>
+      </w:r>
+    </w:p>
+    <w:p>
+      <w:proofErr w:type="spellStart"/>
+      <w:r>
+        <w:t>EconoMundi</w:t>
+      </w:r>
+      <w:proofErr w:type="spellEnd"/>
+      <w:r>
+        <w:t xml:space="preserve"> não fará investimentos, apenas simulações, não postará notícias de autoria própria, consumir-se-á.</w:t>
+      </w:r>
+    </w:p>
+    <w:p>
+      <w:pPr>
+        <w:pStyle w:val="Ttulo2"/>
+      </w:pPr>
+      <w:r>
+        <w:t>Considerações Finais</w:t>
+      </w:r>
+    </w:p>
+    <w:p>
+      <w:r>
+        <w:t>Elaborar melhor o perfil de investidor, o simulador.</w:t>
+      </w:r>
+      <w:r>
+        <w:t xml:space="preserve"> Isto é, definir quais perguntas devem estar presentes.</w:t>
+      </w:r>
     </w:p>
     <w:p>
       <w:pPr>
@@ -2370,7 +2391,7 @@
     <w:charset w:val="00"/>
     <w:family w:val="swiss"/>
     <w:pitch w:val="variable"/>
-    <w:sig w:usb0="E0002AFF" w:usb1="C000247B" w:usb2="00000009" w:usb3="00000000" w:csb0="000001FF" w:csb1="00000000"/>
+    <w:sig w:usb0="E0002EFF" w:usb1="C000247B" w:usb2="00000009" w:usb3="00000000" w:csb0="000001FF" w:csb1="00000000"/>
   </w:font>
   <w:font w:name="Calibri Light">
     <w:panose1 w:val="020F0302020204030204"/>
@@ -2400,6 +2421,7 @@
   <w:rsids>
     <w:rsidRoot w:val="003C1E1D"/>
     <w:rsid w:val="00175C27"/>
+    <w:rsid w:val="002A7B23"/>
     <w:rsid w:val="003C1E1D"/>
     <w:rsid w:val="004B4791"/>
     <w:rsid w:val="007A3602"/>
@@ -3177,7 +3199,7 @@
 </file>
 
 <file path=customXml/itemProps2.xml><?xml version="1.0" encoding="utf-8"?>
-<ds:datastoreItem xmlns:ds="http://schemas.openxmlformats.org/officeDocument/2006/customXml" ds:itemID="{37F6146E-92DC-42B7-AE3C-3A9F4DDC6740}">
+<ds:datastoreItem xmlns:ds="http://schemas.openxmlformats.org/officeDocument/2006/customXml" ds:itemID="{E1F138A5-21F7-4C30-93E5-019186C5D918}">
   <ds:schemaRefs>
     <ds:schemaRef ds:uri="http://schemas.openxmlformats.org/officeDocument/2006/bibliography"/>
   </ds:schemaRefs>

</xml_diff>